<commit_message>
Tugas Kelompok 1 matdis
</commit_message>
<xml_diff>
--- a/sem_1/tugas/matdis/no_4_bayuper.docx
+++ b/sem_1/tugas/matdis/no_4_bayuper.docx
@@ -10,21 +10,49 @@
         </w:numPr>
         <w:rPr>
           <w:rFonts w:ascii="Times New Roman" w:hAnsi="Times New Roman" w:cs="Times New Roman"/>
-          <w:lang w:val="en"/>
-        </w:rPr>
-      </w:pPr>
-      <w:r>
-        <w:rPr>
-          <w:rFonts w:ascii="Times New Roman" w:hAnsi="Times New Roman" w:cs="Times New Roman"/>
-          <w:lang w:val="en"/>
-        </w:rPr>
-        <w:t>Induksi Matematika</w:t>
-      </w:r>
+          <w:sz w:val="24"/>
+          <w:szCs w:val="24"/>
+          <w:lang w:val="en"/>
+        </w:rPr>
+      </w:pPr>
+      <w:proofErr w:type="spellStart"/>
+      <w:r>
+        <w:rPr>
+          <w:rFonts w:ascii="Times New Roman" w:hAnsi="Times New Roman" w:cs="Times New Roman"/>
+          <w:sz w:val="24"/>
+          <w:szCs w:val="24"/>
+          <w:lang w:val="en"/>
+        </w:rPr>
+        <w:t>Induksi</w:t>
+      </w:r>
+      <w:proofErr w:type="spellEnd"/>
+      <w:r>
+        <w:rPr>
+          <w:rFonts w:ascii="Times New Roman" w:hAnsi="Times New Roman" w:cs="Times New Roman"/>
+          <w:sz w:val="24"/>
+          <w:szCs w:val="24"/>
+          <w:lang w:val="en"/>
+        </w:rPr>
+        <w:t xml:space="preserve"> </w:t>
+      </w:r>
+      <w:proofErr w:type="spellStart"/>
+      <w:r>
+        <w:rPr>
+          <w:rFonts w:ascii="Times New Roman" w:hAnsi="Times New Roman" w:cs="Times New Roman"/>
+          <w:sz w:val="24"/>
+          <w:szCs w:val="24"/>
+          <w:lang w:val="en"/>
+        </w:rPr>
+        <w:t>Matematika</w:t>
+      </w:r>
+      <w:proofErr w:type="spellEnd"/>
     </w:p>
     <w:p>
       <w:pPr>
         <w:rPr>
           <w:rFonts w:ascii="Times New Roman" w:hAnsi="Times New Roman" w:cs="Times New Roman"/>
+          <w:sz w:val="24"/>
+          <w:szCs w:val="24"/>
           <w:lang w:val="en"/>
         </w:rPr>
       </w:pPr>
@@ -33,21 +61,38 @@
       <w:pPr>
         <w:rPr>
           <w:rFonts w:ascii="Times New Roman" w:hAnsi="Times New Roman" w:cs="Times New Roman"/>
-          <w:lang w:val="en"/>
-        </w:rPr>
-      </w:pPr>
-      <w:r>
-        <w:rPr>
-          <w:rFonts w:ascii="Times New Roman" w:hAnsi="Times New Roman" w:cs="Times New Roman"/>
-          <w:lang w:val="en"/>
-        </w:rPr>
-        <w:t xml:space="preserve">jika </w:t>
+          <w:sz w:val="24"/>
+          <w:szCs w:val="24"/>
+          <w:lang w:val="en"/>
+        </w:rPr>
+      </w:pPr>
+      <w:proofErr w:type="spellStart"/>
+      <w:r>
+        <w:rPr>
+          <w:rFonts w:ascii="Times New Roman" w:hAnsi="Times New Roman" w:cs="Times New Roman"/>
+          <w:sz w:val="24"/>
+          <w:szCs w:val="24"/>
+          <w:lang w:val="en"/>
+        </w:rPr>
+        <w:t>jika</w:t>
+      </w:r>
+      <w:proofErr w:type="spellEnd"/>
+      <w:r>
+        <w:rPr>
+          <w:rFonts w:ascii="Times New Roman" w:hAnsi="Times New Roman" w:cs="Times New Roman"/>
+          <w:sz w:val="24"/>
+          <w:szCs w:val="24"/>
+          <w:lang w:val="en"/>
+        </w:rPr>
+        <w:t xml:space="preserve"> </w:t>
       </w:r>
       <w:r>
         <w:rPr>
           <w:rFonts w:ascii="Times New Roman" w:hAnsi="Times New Roman" w:cs="Times New Roman"/>
           <w:i/>
           <w:iCs/>
+          <w:sz w:val="24"/>
+          <w:szCs w:val="24"/>
           <w:lang w:val="en"/>
         </w:rPr>
         <w:t>n</w:t>
@@ -55,15 +100,90 @@
       <w:r>
         <w:rPr>
           <w:rFonts w:ascii="Times New Roman" w:hAnsi="Times New Roman" w:cs="Times New Roman"/>
-          <w:lang w:val="en"/>
-        </w:rPr>
-        <w:t xml:space="preserve"> adalah bilangan bulat non negatif</w:t>
-      </w:r>
+          <w:sz w:val="24"/>
+          <w:szCs w:val="24"/>
+          <w:lang w:val="en"/>
+        </w:rPr>
+        <w:t xml:space="preserve"> </w:t>
+      </w:r>
+      <w:proofErr w:type="spellStart"/>
+      <w:r>
+        <w:rPr>
+          <w:rFonts w:ascii="Times New Roman" w:hAnsi="Times New Roman" w:cs="Times New Roman"/>
+          <w:sz w:val="24"/>
+          <w:szCs w:val="24"/>
+          <w:lang w:val="en"/>
+        </w:rPr>
+        <w:t>adalah</w:t>
+      </w:r>
+      <w:proofErr w:type="spellEnd"/>
+      <w:r>
+        <w:rPr>
+          <w:rFonts w:ascii="Times New Roman" w:hAnsi="Times New Roman" w:cs="Times New Roman"/>
+          <w:sz w:val="24"/>
+          <w:szCs w:val="24"/>
+          <w:lang w:val="en"/>
+        </w:rPr>
+        <w:t xml:space="preserve"> </w:t>
+      </w:r>
+      <w:proofErr w:type="spellStart"/>
+      <w:r>
+        <w:rPr>
+          <w:rFonts w:ascii="Times New Roman" w:hAnsi="Times New Roman" w:cs="Times New Roman"/>
+          <w:sz w:val="24"/>
+          <w:szCs w:val="24"/>
+          <w:lang w:val="en"/>
+        </w:rPr>
+        <w:t>bilangan</w:t>
+      </w:r>
+      <w:proofErr w:type="spellEnd"/>
+      <w:r>
+        <w:rPr>
+          <w:rFonts w:ascii="Times New Roman" w:hAnsi="Times New Roman" w:cs="Times New Roman"/>
+          <w:sz w:val="24"/>
+          <w:szCs w:val="24"/>
+          <w:lang w:val="en"/>
+        </w:rPr>
+        <w:t xml:space="preserve"> </w:t>
+      </w:r>
+      <w:proofErr w:type="spellStart"/>
+      <w:r>
+        <w:rPr>
+          <w:rFonts w:ascii="Times New Roman" w:hAnsi="Times New Roman" w:cs="Times New Roman"/>
+          <w:sz w:val="24"/>
+          <w:szCs w:val="24"/>
+          <w:lang w:val="en"/>
+        </w:rPr>
+        <w:t>bulat</w:t>
+      </w:r>
+      <w:proofErr w:type="spellEnd"/>
+      <w:r>
+        <w:rPr>
+          <w:rFonts w:ascii="Times New Roman" w:hAnsi="Times New Roman" w:cs="Times New Roman"/>
+          <w:sz w:val="24"/>
+          <w:szCs w:val="24"/>
+          <w:lang w:val="en"/>
+        </w:rPr>
+        <w:t xml:space="preserve"> non </w:t>
+      </w:r>
+      <w:proofErr w:type="spellStart"/>
+      <w:r>
+        <w:rPr>
+          <w:rFonts w:ascii="Times New Roman" w:hAnsi="Times New Roman" w:cs="Times New Roman"/>
+          <w:sz w:val="24"/>
+          <w:szCs w:val="24"/>
+          <w:lang w:val="en"/>
+        </w:rPr>
+        <w:t>negatif</w:t>
+      </w:r>
+      <w:proofErr w:type="spellEnd"/>
     </w:p>
     <w:p>
       <w:pPr>
         <w:rPr>
           <w:rFonts w:ascii="Times New Roman" w:hAnsi="Times New Roman" w:cs="Times New Roman"/>
+          <w:sz w:val="24"/>
+          <w:szCs w:val="24"/>
           <w:lang w:val="en"/>
         </w:rPr>
       </w:pPr>
@@ -72,21 +192,67 @@
       <w:pPr>
         <w:rPr>
           <w:rFonts w:ascii="Times New Roman" w:hAnsi="Times New Roman" w:cs="Times New Roman"/>
-          <w:lang w:val="en"/>
-        </w:rPr>
-      </w:pPr>
-      <w:r>
-        <w:rPr>
-          <w:rFonts w:ascii="Times New Roman" w:hAnsi="Times New Roman" w:cs="Times New Roman"/>
-          <w:lang w:val="en"/>
-        </w:rPr>
-        <w:t xml:space="preserve">Langkah dasar, jika </w:t>
+          <w:sz w:val="24"/>
+          <w:szCs w:val="24"/>
+          <w:lang w:val="en"/>
+        </w:rPr>
+      </w:pPr>
+      <w:r>
+        <w:rPr>
+          <w:rFonts w:ascii="Times New Roman" w:hAnsi="Times New Roman" w:cs="Times New Roman"/>
+          <w:sz w:val="24"/>
+          <w:szCs w:val="24"/>
+          <w:lang w:val="en"/>
+        </w:rPr>
+        <w:t xml:space="preserve">Langkah </w:t>
+      </w:r>
+      <w:proofErr w:type="spellStart"/>
+      <w:r>
+        <w:rPr>
+          <w:rFonts w:ascii="Times New Roman" w:hAnsi="Times New Roman" w:cs="Times New Roman"/>
+          <w:sz w:val="24"/>
+          <w:szCs w:val="24"/>
+          <w:lang w:val="en"/>
+        </w:rPr>
+        <w:t>dasar</w:t>
+      </w:r>
+      <w:proofErr w:type="spellEnd"/>
+      <w:r>
+        <w:rPr>
+          <w:rFonts w:ascii="Times New Roman" w:hAnsi="Times New Roman" w:cs="Times New Roman"/>
+          <w:sz w:val="24"/>
+          <w:szCs w:val="24"/>
+          <w:lang w:val="en"/>
+        </w:rPr>
+        <w:t xml:space="preserve">, </w:t>
+      </w:r>
+      <w:proofErr w:type="spellStart"/>
+      <w:r>
+        <w:rPr>
+          <w:rFonts w:ascii="Times New Roman" w:hAnsi="Times New Roman" w:cs="Times New Roman"/>
+          <w:sz w:val="24"/>
+          <w:szCs w:val="24"/>
+          <w:lang w:val="en"/>
+        </w:rPr>
+        <w:t>jika</w:t>
+      </w:r>
+      <w:proofErr w:type="spellEnd"/>
+      <w:r>
+        <w:rPr>
+          <w:rFonts w:ascii="Times New Roman" w:hAnsi="Times New Roman" w:cs="Times New Roman"/>
+          <w:sz w:val="24"/>
+          <w:szCs w:val="24"/>
+          <w:lang w:val="en"/>
+        </w:rPr>
+        <w:t xml:space="preserve"> </w:t>
       </w:r>
       <w:r>
         <w:rPr>
           <w:rFonts w:ascii="Times New Roman" w:hAnsi="Times New Roman" w:cs="Times New Roman"/>
           <w:i/>
           <w:iCs/>
+          <w:sz w:val="24"/>
+          <w:szCs w:val="24"/>
           <w:lang w:val="en"/>
         </w:rPr>
         <w:t>n = 1</w:t>
@@ -94,15 +260,39 @@
       <w:r>
         <w:rPr>
           <w:rFonts w:ascii="Times New Roman" w:hAnsi="Times New Roman" w:cs="Times New Roman"/>
-          <w:lang w:val="en"/>
-        </w:rPr>
-        <w:t>, maka:</w:t>
+          <w:sz w:val="24"/>
+          <w:szCs w:val="24"/>
+          <w:lang w:val="en"/>
+        </w:rPr>
+        <w:t xml:space="preserve">, </w:t>
+      </w:r>
+      <w:proofErr w:type="spellStart"/>
+      <w:r>
+        <w:rPr>
+          <w:rFonts w:ascii="Times New Roman" w:hAnsi="Times New Roman" w:cs="Times New Roman"/>
+          <w:sz w:val="24"/>
+          <w:szCs w:val="24"/>
+          <w:lang w:val="en"/>
+        </w:rPr>
+        <w:t>maka</w:t>
+      </w:r>
+      <w:proofErr w:type="spellEnd"/>
+      <w:r>
+        <w:rPr>
+          <w:rFonts w:ascii="Times New Roman" w:hAnsi="Times New Roman" w:cs="Times New Roman"/>
+          <w:sz w:val="24"/>
+          <w:szCs w:val="24"/>
+          <w:lang w:val="en"/>
+        </w:rPr>
+        <w:t>:</w:t>
       </w:r>
     </w:p>
     <w:p>
       <w:pPr>
         <w:rPr>
           <w:rFonts w:ascii="Times New Roman" w:hAnsi="Times New Roman" w:cs="Times New Roman"/>
+          <w:sz w:val="24"/>
+          <w:szCs w:val="24"/>
           <w:lang w:val="en"/>
         </w:rPr>
       </w:pPr>
@@ -119,6 +309,8 @@
       <w:r>
         <w:rPr>
           <w:rFonts w:ascii="Times New Roman" w:hAnsi="Times New Roman" w:cs="Times New Roman"/>
+          <w:sz w:val="24"/>
+          <w:szCs w:val="24"/>
           <w:lang w:val="en"/>
         </w:rPr>
         <w:t xml:space="preserve">3 + 3 * 5 </w:t>
@@ -126,6 +318,8 @@
       <w:r>
         <w:rPr>
           <w:rFonts w:ascii="Times New Roman" w:hAnsi="Times New Roman" w:cs="Times New Roman"/>
+          <w:sz w:val="24"/>
+          <w:szCs w:val="24"/>
           <w:lang w:val="en"/>
         </w:rPr>
         <w:tab/>
@@ -407,14 +601,25 @@
           <w:lang w:val="en"/>
         </w:rPr>
       </w:pPr>
-      <w:r>
-        <w:rPr>
-          <w:rFonts w:ascii="Times New Roman" w:hAnsi="Times New Roman" w:cs="Times New Roman"/>
-          <w:sz w:val="24"/>
-          <w:szCs w:val="24"/>
-          <w:lang w:val="en"/>
-        </w:rPr>
-        <w:t xml:space="preserve">maka </w:t>
+      <w:proofErr w:type="spellStart"/>
+      <w:r>
+        <w:rPr>
+          <w:rFonts w:ascii="Times New Roman" w:hAnsi="Times New Roman" w:cs="Times New Roman"/>
+          <w:sz w:val="24"/>
+          <w:szCs w:val="24"/>
+          <w:lang w:val="en"/>
+        </w:rPr>
+        <w:t>maka</w:t>
+      </w:r>
+      <w:proofErr w:type="spellEnd"/>
+      <w:r>
+        <w:rPr>
+          <w:rFonts w:ascii="Times New Roman" w:hAnsi="Times New Roman" w:cs="Times New Roman"/>
+          <w:sz w:val="24"/>
+          <w:szCs w:val="24"/>
+          <w:lang w:val="en"/>
+        </w:rPr>
+        <w:t xml:space="preserve"> </w:t>
       </w:r>
       <w:r>
         <w:rPr>
@@ -427,15 +632,37 @@
         </w:rPr>
         <w:t xml:space="preserve">n = 1 </w:t>
       </w:r>
-      <w:r>
-        <w:rPr>
-          <w:rFonts w:ascii="Times New Roman" w:hAnsi="Times New Roman" w:cs="Times New Roman"/>
-          <w:sz w:val="24"/>
-          <w:szCs w:val="24"/>
-          <w:lang w:val="en"/>
-        </w:rPr>
-        <w:t>adalah benar</w:t>
-      </w:r>
+      <w:proofErr w:type="spellStart"/>
+      <w:r>
+        <w:rPr>
+          <w:rFonts w:ascii="Times New Roman" w:hAnsi="Times New Roman" w:cs="Times New Roman"/>
+          <w:sz w:val="24"/>
+          <w:szCs w:val="24"/>
+          <w:lang w:val="en"/>
+        </w:rPr>
+        <w:t>adalah</w:t>
+      </w:r>
+      <w:proofErr w:type="spellEnd"/>
+      <w:r>
+        <w:rPr>
+          <w:rFonts w:ascii="Times New Roman" w:hAnsi="Times New Roman" w:cs="Times New Roman"/>
+          <w:sz w:val="24"/>
+          <w:szCs w:val="24"/>
+          <w:lang w:val="en"/>
+        </w:rPr>
+        <w:t xml:space="preserve"> </w:t>
+      </w:r>
+      <w:proofErr w:type="spellStart"/>
+      <w:r>
+        <w:rPr>
+          <w:rFonts w:ascii="Times New Roman" w:hAnsi="Times New Roman" w:cs="Times New Roman"/>
+          <w:sz w:val="24"/>
+          <w:szCs w:val="24"/>
+          <w:lang w:val="en"/>
+        </w:rPr>
+        <w:t>benar</w:t>
+      </w:r>
+      <w:proofErr w:type="spellEnd"/>
     </w:p>
     <w:p>
       <w:pPr>
@@ -463,7 +690,47 @@
           <w:szCs w:val="24"/>
           <w:lang w:val="en"/>
         </w:rPr>
-        <w:t xml:space="preserve">Langkah induksi, jika </w:t>
+        <w:t xml:space="preserve">Langkah </w:t>
+      </w:r>
+      <w:proofErr w:type="spellStart"/>
+      <w:r>
+        <w:rPr>
+          <w:rFonts w:ascii="Times New Roman" w:hAnsi="Times New Roman" w:cs="Times New Roman"/>
+          <w:sz w:val="24"/>
+          <w:szCs w:val="24"/>
+          <w:lang w:val="en"/>
+        </w:rPr>
+        <w:t>induksi</w:t>
+      </w:r>
+      <w:proofErr w:type="spellEnd"/>
+      <w:r>
+        <w:rPr>
+          <w:rFonts w:ascii="Times New Roman" w:hAnsi="Times New Roman" w:cs="Times New Roman"/>
+          <w:sz w:val="24"/>
+          <w:szCs w:val="24"/>
+          <w:lang w:val="en"/>
+        </w:rPr>
+        <w:t xml:space="preserve">, </w:t>
+      </w:r>
+      <w:proofErr w:type="spellStart"/>
+      <w:r>
+        <w:rPr>
+          <w:rFonts w:ascii="Times New Roman" w:hAnsi="Times New Roman" w:cs="Times New Roman"/>
+          <w:sz w:val="24"/>
+          <w:szCs w:val="24"/>
+          <w:lang w:val="en"/>
+        </w:rPr>
+        <w:t>jika</w:t>
+      </w:r>
+      <w:proofErr w:type="spellEnd"/>
+      <w:r>
+        <w:rPr>
+          <w:rFonts w:ascii="Times New Roman" w:hAnsi="Times New Roman" w:cs="Times New Roman"/>
+          <w:sz w:val="24"/>
+          <w:szCs w:val="24"/>
+          <w:lang w:val="en"/>
+        </w:rPr>
+        <w:t xml:space="preserve"> </w:t>
       </w:r>
       <w:r>
         <w:rPr>
@@ -474,6 +741,17 @@
           <w:szCs w:val="24"/>
           <w:lang w:val="en"/>
         </w:rPr>
+        <w:t xml:space="preserve">n = k, </w:t>
+      </w:r>
+      <w:r>
+        <w:rPr>
+          <w:rFonts w:ascii="Times New Roman" w:hAnsi="Times New Roman" w:cs="Times New Roman"/>
+          <w:i/>
+          <w:iCs/>
+          <w:sz w:val="24"/>
+          <w:szCs w:val="24"/>
+          <w:lang w:val="en"/>
+        </w:rPr>
         <w:t>n = k+1</w:t>
       </w:r>
       <w:r>
@@ -483,8 +761,381 @@
           <w:szCs w:val="24"/>
           <w:lang w:val="en"/>
         </w:rPr>
-        <w:t>, maka:</w:t>
-      </w:r>
+        <w:t xml:space="preserve">, </w:t>
+      </w:r>
+      <w:proofErr w:type="spellStart"/>
+      <w:r>
+        <w:rPr>
+          <w:rFonts w:ascii="Times New Roman" w:hAnsi="Times New Roman" w:cs="Times New Roman"/>
+          <w:sz w:val="24"/>
+          <w:szCs w:val="24"/>
+          <w:lang w:val="en"/>
+        </w:rPr>
+        <w:t>maka</w:t>
+      </w:r>
+      <w:proofErr w:type="spellEnd"/>
+      <w:r>
+        <w:rPr>
+          <w:rFonts w:ascii="Times New Roman" w:hAnsi="Times New Roman" w:cs="Times New Roman"/>
+          <w:sz w:val="24"/>
+          <w:szCs w:val="24"/>
+          <w:lang w:val="en"/>
+        </w:rPr>
+        <w:t>:</w:t>
+      </w:r>
+    </w:p>
+    <w:tbl>
+      <w:tblPr>
+        <w:tblStyle w:val="TableGrid"/>
+        <w:tblW w:w="0" w:type="auto"/>
+        <w:tblLook w:val="04A0" w:firstRow="1" w:lastRow="0" w:firstColumn="1" w:lastColumn="0" w:noHBand="0" w:noVBand="1"/>
+      </w:tblPr>
+      <w:tblGrid>
+        <w:gridCol w:w="4261"/>
+        <w:gridCol w:w="4261"/>
+      </w:tblGrid>
+      <w:tr>
+        <w:tc>
+          <w:tcPr>
+            <w:tcW w:w="4261" w:type="dxa"/>
+          </w:tcPr>
+          <w:p>
+            <w:pPr>
+              <w:rPr>
+                <w:rFonts w:ascii="Times New Roman" w:hAnsi="Times New Roman" w:cs="Times New Roman"/>
+                <w:i/>
+                <w:iCs/>
+                <w:sz w:val="24"/>
+                <w:szCs w:val="24"/>
+                <w:lang w:val="en"/>
+              </w:rPr>
+            </w:pPr>
+            <w:r>
+              <w:rPr>
+                <w:rFonts w:ascii="Times New Roman" w:hAnsi="Times New Roman" w:cs="Times New Roman"/>
+                <w:sz w:val="24"/>
+                <w:szCs w:val="24"/>
+                <w:lang w:val="en"/>
+              </w:rPr>
+              <w:t xml:space="preserve">Nilai </w:t>
+            </w:r>
+            <w:r>
+              <w:rPr>
+                <w:rFonts w:ascii="Times New Roman" w:hAnsi="Times New Roman" w:cs="Times New Roman"/>
+                <w:i/>
+                <w:iCs/>
+                <w:sz w:val="24"/>
+                <w:szCs w:val="24"/>
+                <w:lang w:val="en"/>
+              </w:rPr>
+              <w:t>n</w:t>
+            </w:r>
+          </w:p>
+        </w:tc>
+        <w:tc>
+          <w:tcPr>
+            <w:tcW w:w="4261" w:type="dxa"/>
+          </w:tcPr>
+          <w:p>
+            <w:pPr>
+              <w:rPr>
+                <w:rFonts w:ascii="Times New Roman" w:hAnsi="Times New Roman" w:cs="Times New Roman"/>
+                <w:i/>
+                <w:iCs/>
+                <w:sz w:val="24"/>
+                <w:szCs w:val="24"/>
+                <w:lang w:val="en"/>
+              </w:rPr>
+            </w:pPr>
+            <w:r>
+              <w:rPr>
+                <w:rFonts w:ascii="Times New Roman" w:hAnsi="Times New Roman" w:cs="Times New Roman"/>
+                <w:sz w:val="24"/>
+                <w:szCs w:val="24"/>
+                <w:lang w:val="en"/>
+              </w:rPr>
+              <w:t xml:space="preserve">Nilai </w:t>
+            </w:r>
+            <w:proofErr w:type="spellStart"/>
+            <w:r>
+              <w:rPr>
+                <w:rFonts w:ascii="Times New Roman" w:hAnsi="Times New Roman" w:cs="Times New Roman"/>
+                <w:sz w:val="24"/>
+                <w:szCs w:val="24"/>
+                <w:lang w:val="en"/>
+              </w:rPr>
+              <w:t>pembuktian</w:t>
+            </w:r>
+            <w:proofErr w:type="spellEnd"/>
+            <w:r>
+              <w:rPr>
+                <w:rFonts w:ascii="Times New Roman" w:hAnsi="Times New Roman" w:cs="Times New Roman"/>
+                <w:sz w:val="24"/>
+                <w:szCs w:val="24"/>
+                <w:lang w:val="en"/>
+              </w:rPr>
+              <w:t xml:space="preserve"> (S)</w:t>
+            </w:r>
+          </w:p>
+        </w:tc>
+      </w:tr>
+      <w:tr>
+        <w:tc>
+          <w:tcPr>
+            <w:tcW w:w="4261" w:type="dxa"/>
+          </w:tcPr>
+          <w:p>
+            <w:pPr>
+              <w:rPr>
+                <w:rFonts w:ascii="Times New Roman" w:hAnsi="Times New Roman" w:cs="Times New Roman"/>
+                <w:i/>
+                <w:iCs/>
+                <w:sz w:val="24"/>
+                <w:szCs w:val="24"/>
+                <w:lang w:val="en"/>
+              </w:rPr>
+            </w:pPr>
+            <w:r>
+              <w:rPr>
+                <w:rFonts w:ascii="Times New Roman" w:hAnsi="Times New Roman" w:cs="Times New Roman"/>
+                <w:i/>
+                <w:iCs/>
+                <w:sz w:val="24"/>
+                <w:szCs w:val="24"/>
+                <w:lang w:val="en"/>
+              </w:rPr>
+              <w:t>n = k</w:t>
+            </w:r>
+          </w:p>
+        </w:tc>
+        <w:tc>
+          <w:tcPr>
+            <w:tcW w:w="4261" w:type="dxa"/>
+          </w:tcPr>
+          <w:p>
+            <w:pPr>
+              <w:rPr>
+                <w:rFonts w:ascii="Times New Roman" w:hAnsi="Times New Roman" w:cs="Times New Roman"/>
+                <w:sz w:val="24"/>
+                <w:szCs w:val="24"/>
+                <w:lang w:val="en"/>
+              </w:rPr>
+            </w:pPr>
+            <w:proofErr w:type="spellStart"/>
+            <w:r>
+              <w:rPr>
+                <w:rFonts w:ascii="Times New Roman" w:hAnsi="Times New Roman" w:cs="Times New Roman"/>
+                <w:sz w:val="24"/>
+                <w:szCs w:val="24"/>
+                <w:lang w:val="en"/>
+              </w:rPr>
+              <w:t>S</w:t>
+            </w:r>
+            <w:r>
+              <w:rPr>
+                <w:rFonts w:ascii="Times New Roman" w:hAnsi="Times New Roman" w:cs="Times New Roman"/>
+                <w:sz w:val="24"/>
+                <w:szCs w:val="24"/>
+                <w:vertAlign w:val="subscript"/>
+                <w:lang w:val="en"/>
+              </w:rPr>
+              <w:t>k</w:t>
+            </w:r>
+            <w:proofErr w:type="spellEnd"/>
+            <w:r>
+              <w:rPr>
+                <w:rFonts w:ascii="Times New Roman" w:hAnsi="Times New Roman" w:cs="Times New Roman"/>
+                <w:sz w:val="24"/>
+                <w:szCs w:val="24"/>
+                <w:lang w:val="en"/>
+              </w:rPr>
+              <w:t xml:space="preserve"> = 3(</w:t>
+            </w:r>
+            <m:oMath>
+              <m:sSup>
+                <m:sSupPr>
+                  <m:ctrlPr>
+                    <w:rPr>
+                      <w:rFonts w:ascii="Cambria Math" w:hAnsi="Cambria Math" w:cs="Times New Roman"/>
+                      <w:i/>
+                      <w:sz w:val="24"/>
+                      <w:szCs w:val="24"/>
+                    </w:rPr>
+                  </m:ctrlPr>
+                </m:sSupPr>
+                <m:e>
+                  <m:r>
+                    <w:rPr>
+                      <w:rFonts w:ascii="Cambria Math" w:hAnsi="Cambria Math" w:cs="Times New Roman"/>
+                      <w:sz w:val="24"/>
+                      <w:szCs w:val="24"/>
+                    </w:rPr>
+                    <m:t>5</m:t>
+                  </m:r>
+                </m:e>
+                <m:sup>
+                  <m:r>
+                    <w:rPr>
+                      <w:rFonts w:ascii="Cambria Math" w:hAnsi="Cambria Math" w:cs="Times New Roman"/>
+                      <w:sz w:val="24"/>
+                      <w:szCs w:val="24"/>
+                    </w:rPr>
+                    <m:t>k</m:t>
+                  </m:r>
+                  <m:r>
+                    <w:rPr>
+                      <w:rFonts w:ascii="Cambria Math" w:hAnsi="Cambria Math" w:cs="Times New Roman"/>
+                      <w:sz w:val="24"/>
+                      <w:szCs w:val="24"/>
+                    </w:rPr>
+                    <m:t>+1</m:t>
+                  </m:r>
+                </m:sup>
+              </m:sSup>
+            </m:oMath>
+            <w:r>
+              <w:rPr>
+                <w:rFonts w:ascii="Times New Roman" w:hAnsi="Times New Roman" w:cs="Times New Roman"/>
+                <w:sz w:val="24"/>
+                <w:szCs w:val="24"/>
+              </w:rPr>
+              <w:t>-1)/4</w:t>
+            </w:r>
+          </w:p>
+        </w:tc>
+      </w:tr>
+      <w:tr>
+        <w:tc>
+          <w:tcPr>
+            <w:tcW w:w="4261" w:type="dxa"/>
+          </w:tcPr>
+          <w:p>
+            <w:pPr>
+              <w:rPr>
+                <w:rFonts w:ascii="Times New Roman" w:hAnsi="Times New Roman" w:cs="Times New Roman"/>
+                <w:i/>
+                <w:iCs/>
+                <w:sz w:val="24"/>
+                <w:szCs w:val="24"/>
+                <w:lang w:val="en"/>
+              </w:rPr>
+            </w:pPr>
+            <w:r>
+              <w:rPr>
+                <w:rFonts w:ascii="Times New Roman" w:hAnsi="Times New Roman" w:cs="Times New Roman"/>
+                <w:i/>
+                <w:iCs/>
+                <w:sz w:val="24"/>
+                <w:szCs w:val="24"/>
+                <w:lang w:val="en"/>
+              </w:rPr>
+              <w:t>n = k + 1</w:t>
+            </w:r>
+          </w:p>
+        </w:tc>
+        <w:tc>
+          <w:tcPr>
+            <w:tcW w:w="4261" w:type="dxa"/>
+          </w:tcPr>
+          <w:p>
+            <w:pPr>
+              <w:rPr>
+                <w:rFonts w:ascii="Times New Roman" w:hAnsi="Times New Roman" w:cs="Times New Roman"/>
+                <w:sz w:val="24"/>
+                <w:szCs w:val="24"/>
+                <w:lang w:val="en"/>
+              </w:rPr>
+            </w:pPr>
+            <w:r>
+              <w:rPr>
+                <w:rFonts w:ascii="Times New Roman" w:hAnsi="Times New Roman" w:cs="Times New Roman"/>
+                <w:sz w:val="24"/>
+                <w:szCs w:val="24"/>
+                <w:highlight w:val="yellow"/>
+                <w:lang w:val="en"/>
+              </w:rPr>
+              <w:t>S</w:t>
+            </w:r>
+            <w:r>
+              <w:rPr>
+                <w:rFonts w:ascii="Times New Roman" w:hAnsi="Times New Roman" w:cs="Times New Roman"/>
+                <w:sz w:val="24"/>
+                <w:szCs w:val="24"/>
+                <w:highlight w:val="yellow"/>
+                <w:vertAlign w:val="subscript"/>
+                <w:lang w:val="en"/>
+              </w:rPr>
+              <w:t>k+1</w:t>
+            </w:r>
+            <w:r>
+              <w:rPr>
+                <w:rFonts w:ascii="Times New Roman" w:hAnsi="Times New Roman" w:cs="Times New Roman"/>
+                <w:sz w:val="24"/>
+                <w:szCs w:val="24"/>
+                <w:highlight w:val="yellow"/>
+                <w:lang w:val="en"/>
+              </w:rPr>
+              <w:t xml:space="preserve"> = 3(</w:t>
+            </w:r>
+            <m:oMath>
+              <m:sSup>
+                <m:sSupPr>
+                  <m:ctrlPr>
+                    <w:rPr>
+                      <w:rFonts w:ascii="Cambria Math" w:hAnsi="Cambria Math" w:cs="Times New Roman"/>
+                      <w:i/>
+                      <w:sz w:val="24"/>
+                      <w:szCs w:val="24"/>
+                      <w:highlight w:val="yellow"/>
+                    </w:rPr>
+                  </m:ctrlPr>
+                </m:sSupPr>
+                <m:e>
+                  <m:r>
+                    <w:rPr>
+                      <w:rFonts w:ascii="Cambria Math" w:hAnsi="Cambria Math" w:cs="Times New Roman"/>
+                      <w:sz w:val="24"/>
+                      <w:szCs w:val="24"/>
+                      <w:highlight w:val="yellow"/>
+                    </w:rPr>
+                    <m:t>5</m:t>
+                  </m:r>
+                </m:e>
+                <m:sup>
+                  <m:r>
+                    <w:rPr>
+                      <w:rFonts w:ascii="Cambria Math" w:hAnsi="Cambria Math" w:cs="Times New Roman"/>
+                      <w:sz w:val="24"/>
+                      <w:szCs w:val="24"/>
+                      <w:highlight w:val="yellow"/>
+                    </w:rPr>
+                    <m:t>k+2</m:t>
+                  </m:r>
+                </m:sup>
+              </m:sSup>
+            </m:oMath>
+            <w:r>
+              <w:rPr>
+                <w:rFonts w:ascii="Times New Roman" w:hAnsi="Times New Roman" w:cs="Times New Roman"/>
+                <w:sz w:val="24"/>
+                <w:szCs w:val="24"/>
+                <w:highlight w:val="yellow"/>
+              </w:rPr>
+              <w:t>-1)/4</w:t>
+            </w:r>
+          </w:p>
+        </w:tc>
+      </w:tr>
+    </w:tbl>
+    <w:p>
+      <w:pPr>
+        <w:rPr>
+          <w:rFonts w:ascii="Times New Roman" w:hAnsi="Times New Roman" w:cs="Times New Roman"/>
+          <w:sz w:val="24"/>
+          <w:szCs w:val="24"/>
+          <w:lang w:val="en"/>
+        </w:rPr>
+      </w:pPr>
     </w:p>
     <w:p>
       <w:pPr>
@@ -495,6 +1146,75 @@
           <w:lang w:val="en"/>
         </w:rPr>
       </w:pPr>
+      <w:r>
+        <w:rPr>
+          <w:rFonts w:ascii="Times New Roman" w:hAnsi="Times New Roman" w:cs="Times New Roman"/>
+          <w:sz w:val="24"/>
+          <w:szCs w:val="24"/>
+          <w:lang w:val="en"/>
+        </w:rPr>
+        <w:t>S</w:t>
+      </w:r>
+      <w:r>
+        <w:rPr>
+          <w:rFonts w:ascii="Times New Roman" w:hAnsi="Times New Roman" w:cs="Times New Roman"/>
+          <w:sz w:val="24"/>
+          <w:szCs w:val="24"/>
+          <w:vertAlign w:val="subscript"/>
+          <w:lang w:val="en"/>
+        </w:rPr>
+        <w:t>k+1</w:t>
+      </w:r>
+      <w:r>
+        <w:rPr>
+          <w:rFonts w:ascii="Times New Roman" w:hAnsi="Times New Roman" w:cs="Times New Roman"/>
+          <w:sz w:val="24"/>
+          <w:szCs w:val="24"/>
+          <w:lang w:val="en"/>
+        </w:rPr>
+        <w:t xml:space="preserve"> = 3(5</w:t>
+      </w:r>
+      <w:r>
+        <w:rPr>
+          <w:rFonts w:ascii="Times New Roman" w:hAnsi="Times New Roman" w:cs="Times New Roman"/>
+          <w:sz w:val="24"/>
+          <w:szCs w:val="24"/>
+          <w:vertAlign w:val="superscript"/>
+          <w:lang w:val="en"/>
+        </w:rPr>
+        <w:t>(k+</w:t>
+      </w:r>
+      <w:proofErr w:type="gramStart"/>
+      <w:r>
+        <w:rPr>
+          <w:rFonts w:ascii="Times New Roman" w:hAnsi="Times New Roman" w:cs="Times New Roman"/>
+          <w:sz w:val="24"/>
+          <w:szCs w:val="24"/>
+          <w:vertAlign w:val="superscript"/>
+          <w:lang w:val="en"/>
+        </w:rPr>
+        <w:t>1)+</w:t>
+      </w:r>
+      <w:proofErr w:type="gramEnd"/>
+      <w:r>
+        <w:rPr>
+          <w:rFonts w:ascii="Times New Roman" w:hAnsi="Times New Roman" w:cs="Times New Roman"/>
+          <w:sz w:val="24"/>
+          <w:szCs w:val="24"/>
+          <w:vertAlign w:val="superscript"/>
+          <w:lang w:val="en"/>
+        </w:rPr>
+        <w:t>1</w:t>
+      </w:r>
+      <w:r>
+        <w:rPr>
+          <w:rFonts w:ascii="Times New Roman" w:hAnsi="Times New Roman" w:cs="Times New Roman"/>
+          <w:sz w:val="24"/>
+          <w:szCs w:val="24"/>
+          <w:lang w:val="en"/>
+        </w:rPr>
+        <w:t>-1) / 4</w:t>
+      </w:r>
     </w:p>
     <w:p>
       <w:pPr>
@@ -512,392 +1232,216 @@
           <w:szCs w:val="24"/>
           <w:lang w:val="en"/>
         </w:rPr>
-        <w:t>3+3*5+3*</w:t>
-      </w:r>
-      <m:oMath>
-        <m:sSup>
-          <m:sSupPr>
-            <m:ctrlPr>
-              <w:rPr>
-                <w:rFonts w:ascii="Cambria Math" w:hAnsi="Cambria Math" w:cs="Times New Roman"/>
-                <w:i/>
-                <w:sz w:val="24"/>
-                <w:szCs w:val="24"/>
-              </w:rPr>
-            </m:ctrlPr>
-          </m:sSupPr>
-          <m:e>
-            <m:r>
-              <w:rPr>
-                <w:rFonts w:ascii="Cambria Math" w:hAnsi="Cambria Math" w:cs="Times New Roman"/>
-                <w:sz w:val="24"/>
-                <w:szCs w:val="24"/>
-              </w:rPr>
-              <m:t>5</m:t>
-            </m:r>
-          </m:e>
-          <m:sup>
-            <m:r>
-              <w:rPr>
-                <w:rFonts w:ascii="Cambria Math" w:hAnsi="Cambria Math" w:cs="Times New Roman"/>
-                <w:sz w:val="24"/>
-                <w:szCs w:val="24"/>
-                <w:lang w:val="en"/>
-              </w:rPr>
-              <m:t>2</m:t>
-            </m:r>
-          </m:sup>
-        </m:sSup>
-      </m:oMath>
-      <w:r>
-        <w:rPr>
-          <w:rFonts w:ascii="Times New Roman" w:hAnsi="Times New Roman" w:cs="Times New Roman"/>
-          <w:sz w:val="24"/>
-          <w:szCs w:val="24"/>
-          <w:lang w:val="en"/>
-        </w:rPr>
-        <w:t>+...+3*</w:t>
-      </w:r>
-      <m:oMath>
-        <m:sSup>
-          <m:sSupPr>
-            <m:ctrlPr>
-              <w:rPr>
-                <w:rFonts w:ascii="Cambria Math" w:hAnsi="Cambria Math" w:cs="Times New Roman"/>
-                <w:i/>
-                <w:sz w:val="24"/>
-                <w:szCs w:val="24"/>
-              </w:rPr>
-            </m:ctrlPr>
-          </m:sSupPr>
-          <m:e>
-            <m:r>
-              <w:rPr>
-                <w:rFonts w:ascii="Cambria Math" w:hAnsi="Cambria Math" w:cs="Times New Roman"/>
-                <w:sz w:val="24"/>
-                <w:szCs w:val="24"/>
-              </w:rPr>
-              <m:t>5</m:t>
-            </m:r>
-          </m:e>
-          <m:sup>
-            <m:r>
-              <w:rPr>
-                <w:rFonts w:ascii="Cambria Math" w:hAnsi="Cambria Math" w:cs="Times New Roman"/>
-                <w:sz w:val="24"/>
-                <w:szCs w:val="24"/>
-                <w:lang w:val="en"/>
-              </w:rPr>
-              <m:t>k</m:t>
-            </m:r>
-            <m:r>
-              <w:rPr>
-                <w:rFonts w:ascii="Cambria Math" w:hAnsi="Cambria Math" w:cs="Times New Roman"/>
-                <w:sz w:val="24"/>
-                <w:szCs w:val="24"/>
-              </w:rPr>
-              <m:t>+1</m:t>
-            </m:r>
-          </m:sup>
-        </m:sSup>
-      </m:oMath>
-      <w:r>
-        <w:rPr>
-          <w:rFonts w:ascii="Times New Roman" w:hAnsi="Times New Roman" w:cs="Times New Roman"/>
-          <w:sz w:val="24"/>
-          <w:szCs w:val="24"/>
-          <w:lang w:val="en"/>
-        </w:rPr>
-        <w:t xml:space="preserve"> </w:t>
-      </w:r>
-      <w:r>
-        <w:rPr>
-          <w:rFonts w:ascii="Times New Roman" w:hAnsi="Times New Roman" w:cs="Times New Roman"/>
-          <w:sz w:val="24"/>
-          <w:szCs w:val="24"/>
-          <w:lang w:val="en"/>
-        </w:rPr>
-        <w:tab/>
-        <w:t>= 3(</w:t>
-      </w:r>
-      <m:oMath>
-        <m:sSup>
-          <m:sSupPr>
-            <m:ctrlPr>
-              <w:rPr>
-                <w:rFonts w:ascii="Cambria Math" w:hAnsi="Cambria Math" w:cs="Times New Roman"/>
-                <w:i/>
-                <w:sz w:val="24"/>
-                <w:szCs w:val="24"/>
-              </w:rPr>
-            </m:ctrlPr>
-          </m:sSupPr>
-          <m:e>
-            <m:r>
-              <w:rPr>
-                <w:rFonts w:ascii="Cambria Math" w:hAnsi="Cambria Math" w:cs="Times New Roman"/>
-                <w:sz w:val="24"/>
-                <w:szCs w:val="24"/>
-              </w:rPr>
-              <m:t>5</m:t>
-            </m:r>
-          </m:e>
-          <m:sup>
-            <m:r>
-              <w:rPr>
-                <w:rFonts w:ascii="Cambria Math" w:hAnsi="Cambria Math" w:cs="Times New Roman"/>
-                <w:sz w:val="24"/>
-                <w:szCs w:val="24"/>
-                <w:lang w:val="en"/>
-              </w:rPr>
-              <m:t>k</m:t>
-            </m:r>
-            <m:r>
-              <w:rPr>
-                <w:rFonts w:ascii="Cambria Math" w:hAnsi="Cambria Math" w:cs="Times New Roman"/>
-                <w:sz w:val="24"/>
-                <w:szCs w:val="24"/>
-                <w:lang w:val="en"/>
-              </w:rPr>
-              <m:t>+1</m:t>
-            </m:r>
-            <m:r>
-              <w:rPr>
-                <w:rFonts w:ascii="Cambria Math" w:hAnsi="Cambria Math" w:cs="Times New Roman"/>
-                <w:sz w:val="24"/>
-                <w:szCs w:val="24"/>
-              </w:rPr>
-              <m:t>+1</m:t>
-            </m:r>
-          </m:sup>
-        </m:sSup>
-      </m:oMath>
-      <w:r>
-        <w:rPr>
-          <w:rFonts w:ascii="Times New Roman" w:hAnsi="Times New Roman" w:cs="Times New Roman"/>
-          <w:sz w:val="24"/>
-          <w:szCs w:val="24"/>
-          <w:lang w:val="en"/>
-        </w:rPr>
-        <w:t>-1) / 4</w:t>
+        <w:t>S</w:t>
+      </w:r>
+      <w:r>
+        <w:rPr>
+          <w:rFonts w:ascii="Times New Roman" w:hAnsi="Times New Roman" w:cs="Times New Roman"/>
+          <w:sz w:val="24"/>
+          <w:szCs w:val="24"/>
+          <w:vertAlign w:val="subscript"/>
+          <w:lang w:val="en"/>
+        </w:rPr>
+        <w:t>k+1</w:t>
+      </w:r>
+      <w:r>
+        <w:rPr>
+          <w:rFonts w:ascii="Times New Roman" w:hAnsi="Times New Roman" w:cs="Times New Roman"/>
+          <w:sz w:val="24"/>
+          <w:szCs w:val="24"/>
+          <w:lang w:val="en"/>
+        </w:rPr>
+        <w:t xml:space="preserve"> = </w:t>
+      </w:r>
+      <w:r>
+        <w:rPr>
+          <w:rFonts w:ascii="Times New Roman" w:hAnsi="Times New Roman" w:cs="Times New Roman"/>
+          <w:sz w:val="24"/>
+          <w:szCs w:val="24"/>
+          <w:highlight w:val="yellow"/>
+          <w:lang w:val="en"/>
+        </w:rPr>
+        <w:t>3(5</w:t>
+      </w:r>
+      <w:r>
+        <w:rPr>
+          <w:rFonts w:ascii="Times New Roman" w:hAnsi="Times New Roman" w:cs="Times New Roman"/>
+          <w:sz w:val="24"/>
+          <w:szCs w:val="24"/>
+          <w:highlight w:val="yellow"/>
+          <w:vertAlign w:val="superscript"/>
+          <w:lang w:val="en"/>
+        </w:rPr>
+        <w:t>k+2</w:t>
+      </w:r>
+      <w:r>
+        <w:rPr>
+          <w:rFonts w:ascii="Times New Roman" w:hAnsi="Times New Roman" w:cs="Times New Roman"/>
+          <w:sz w:val="24"/>
+          <w:szCs w:val="24"/>
+          <w:highlight w:val="yellow"/>
+          <w:lang w:val="en"/>
+        </w:rPr>
+        <w:t>-1)/4</w:t>
       </w:r>
     </w:p>
     <w:p>
       <w:pPr>
         <w:rPr>
           <w:rFonts w:ascii="Times New Roman" w:hAnsi="Times New Roman" w:cs="Times New Roman"/>
-          <w:sz w:val="24"/>
-          <w:szCs w:val="24"/>
-          <w:lang w:val="en"/>
-        </w:rPr>
-      </w:pPr>
-      <w:r>
-        <w:rPr>
-          <w:rFonts w:ascii="Times New Roman" w:hAnsi="Times New Roman" w:cs="Times New Roman"/>
-          <w:sz w:val="24"/>
-          <w:szCs w:val="24"/>
-          <w:lang w:val="en"/>
-        </w:rPr>
-        <w:t>3+3*</w:t>
-      </w:r>
-      <m:oMath>
-        <m:sSup>
-          <m:sSupPr>
-            <m:ctrlPr>
-              <w:rPr>
-                <w:rFonts w:ascii="Cambria Math" w:hAnsi="Cambria Math" w:cs="Times New Roman"/>
-                <w:i/>
-                <w:sz w:val="24"/>
-                <w:szCs w:val="24"/>
-              </w:rPr>
-            </m:ctrlPr>
-          </m:sSupPr>
-          <m:e>
-            <m:r>
-              <w:rPr>
-                <w:rFonts w:ascii="Cambria Math" w:hAnsi="Cambria Math" w:cs="Times New Roman"/>
-                <w:sz w:val="24"/>
-                <w:szCs w:val="24"/>
-              </w:rPr>
-              <m:t>5</m:t>
-            </m:r>
-          </m:e>
-          <m:sup>
-            <m:r>
-              <w:rPr>
-                <w:rFonts w:ascii="Cambria Math" w:hAnsi="Cambria Math" w:cs="Times New Roman"/>
-                <w:sz w:val="24"/>
-                <w:szCs w:val="24"/>
-                <w:lang w:val="en"/>
-              </w:rPr>
-              <m:t>k</m:t>
-            </m:r>
-            <m:r>
-              <w:rPr>
-                <w:rFonts w:ascii="Cambria Math" w:hAnsi="Cambria Math" w:cs="Times New Roman"/>
-                <w:sz w:val="24"/>
-                <w:szCs w:val="24"/>
-              </w:rPr>
-              <m:t>+1</m:t>
-            </m:r>
-          </m:sup>
-        </m:sSup>
-      </m:oMath>
-      <w:r>
-        <w:rPr>
-          <w:rFonts w:ascii="Times New Roman" w:hAnsi="Times New Roman" w:cs="Times New Roman"/>
-          <w:sz w:val="24"/>
-          <w:szCs w:val="24"/>
-          <w:lang w:val="en"/>
-        </w:rPr>
-        <w:tab/>
-      </w:r>
-      <w:r>
-        <w:rPr>
-          <w:rFonts w:ascii="Times New Roman" w:hAnsi="Times New Roman" w:cs="Times New Roman"/>
-          <w:sz w:val="24"/>
-          <w:szCs w:val="24"/>
-          <w:lang w:val="en"/>
-        </w:rPr>
-        <w:tab/>
-      </w:r>
-      <w:r>
-        <w:rPr>
-          <w:rFonts w:ascii="Times New Roman" w:hAnsi="Times New Roman" w:cs="Times New Roman"/>
-          <w:sz w:val="24"/>
-          <w:szCs w:val="24"/>
-          <w:lang w:val="en"/>
-        </w:rPr>
-        <w:tab/>
-      </w:r>
-      <w:r>
-        <w:rPr>
-          <w:rFonts w:ascii="Times New Roman" w:hAnsi="Times New Roman" w:cs="Times New Roman"/>
-          <w:sz w:val="24"/>
-          <w:szCs w:val="24"/>
-          <w:lang w:val="en"/>
-        </w:rPr>
-        <w:tab/>
-      </w:r>
-      <w:r>
-        <w:rPr>
-          <w:rFonts w:ascii="Times New Roman" w:hAnsi="Times New Roman" w:cs="Times New Roman"/>
-          <w:sz w:val="24"/>
-          <w:szCs w:val="24"/>
-          <w:lang w:val="en"/>
-        </w:rPr>
-        <w:t>= 3(</w:t>
-      </w:r>
-      <m:oMath>
-        <m:sSup>
-          <m:sSupPr>
-            <m:ctrlPr>
-              <w:rPr>
-                <w:rFonts w:ascii="Cambria Math" w:hAnsi="Cambria Math" w:cs="Times New Roman"/>
-                <w:i/>
-                <w:sz w:val="24"/>
-                <w:szCs w:val="24"/>
-              </w:rPr>
-            </m:ctrlPr>
-          </m:sSupPr>
-          <m:e>
-            <m:r>
-              <w:rPr>
-                <w:rFonts w:ascii="Cambria Math" w:hAnsi="Cambria Math" w:cs="Times New Roman"/>
-                <w:sz w:val="24"/>
-                <w:szCs w:val="24"/>
-              </w:rPr>
-              <m:t>5</m:t>
-            </m:r>
-          </m:e>
-          <m:sup>
-            <m:r>
-              <w:rPr>
-                <w:rFonts w:ascii="Cambria Math" w:hAnsi="Cambria Math" w:cs="Times New Roman"/>
-                <w:sz w:val="24"/>
-                <w:szCs w:val="24"/>
-                <w:lang w:val="en"/>
-              </w:rPr>
-              <m:t>k</m:t>
-            </m:r>
-            <m:r>
-              <w:rPr>
-                <w:rFonts w:ascii="Cambria Math" w:hAnsi="Cambria Math" w:cs="Times New Roman"/>
-                <w:sz w:val="24"/>
-                <w:szCs w:val="24"/>
-              </w:rPr>
-              <m:t>+</m:t>
-            </m:r>
-            <m:r>
-              <w:rPr>
-                <w:rFonts w:ascii="Cambria Math" w:hAnsi="Cambria Math" w:cs="Times New Roman"/>
-                <w:sz w:val="24"/>
-                <w:szCs w:val="24"/>
-                <w:lang w:val="en"/>
-              </w:rPr>
-              <m:t>2</m:t>
-            </m:r>
-          </m:sup>
-        </m:sSup>
-      </m:oMath>
-      <w:r>
-        <w:rPr>
-          <w:rFonts w:ascii="Times New Roman" w:hAnsi="Times New Roman" w:cs="Times New Roman"/>
-          <w:sz w:val="24"/>
-          <w:szCs w:val="24"/>
-          <w:lang w:val="en"/>
-        </w:rPr>
-        <w:t>-1) / 4</w:t>
-      </w:r>
-    </w:p>
-    <w:p>
-      <w:pPr>
-        <w:rPr>
-          <w:rFonts w:ascii="Times New Roman" w:hAnsi="Times New Roman" w:cs="Times New Roman"/>
-          <w:sz w:val="24"/>
-          <w:szCs w:val="24"/>
-          <w:lang w:val="en"/>
-        </w:rPr>
-      </w:pPr>
-    </w:p>
-    <w:p>
-      <w:pPr>
-        <w:rPr>
-          <w:rFonts w:ascii="Times New Roman" w:hAnsi="Times New Roman" w:cs="Times New Roman"/>
-          <w:sz w:val="24"/>
-          <w:szCs w:val="24"/>
-          <w:lang w:val="en"/>
-        </w:rPr>
-      </w:pPr>
-      <w:r>
-        <w:rPr>
-          <w:rFonts w:ascii="Times New Roman" w:hAnsi="Times New Roman" w:cs="Times New Roman"/>
-          <w:sz w:val="24"/>
-          <w:szCs w:val="24"/>
-          <w:lang w:val="en"/>
-        </w:rPr>
-        <w:t xml:space="preserve">maka </w:t>
-      </w:r>
-      <w:r>
-        <w:rPr>
-          <w:rFonts w:ascii="Times New Roman" w:hAnsi="Times New Roman" w:cs="Times New Roman"/>
+          <w:b/>
+          <w:bCs/>
+          <w:sz w:val="24"/>
+          <w:szCs w:val="24"/>
+          <w:lang w:val="en"/>
+        </w:rPr>
+      </w:pPr>
+      <w:proofErr w:type="spellStart"/>
+      <w:r>
+        <w:rPr>
+          <w:rFonts w:ascii="Times New Roman" w:hAnsi="Times New Roman" w:cs="Times New Roman"/>
+          <w:b/>
+          <w:bCs/>
+          <w:sz w:val="24"/>
+          <w:szCs w:val="24"/>
+          <w:lang w:val="en"/>
+        </w:rPr>
+        <w:t>maka</w:t>
+      </w:r>
+      <w:proofErr w:type="spellEnd"/>
+      <w:r>
+        <w:rPr>
+          <w:rFonts w:ascii="Times New Roman" w:hAnsi="Times New Roman" w:cs="Times New Roman"/>
+          <w:b/>
+          <w:bCs/>
+          <w:sz w:val="24"/>
+          <w:szCs w:val="24"/>
+          <w:lang w:val="en"/>
+        </w:rPr>
+        <w:t xml:space="preserve"> </w:t>
+      </w:r>
+      <w:r>
+        <w:rPr>
+          <w:rFonts w:ascii="Times New Roman" w:hAnsi="Times New Roman" w:cs="Times New Roman"/>
+          <w:b/>
+          <w:bCs/>
           <w:i/>
           <w:iCs/>
           <w:sz w:val="24"/>
           <w:szCs w:val="24"/>
           <w:lang w:val="en"/>
         </w:rPr>
-        <w:t>n = k + 1</w:t>
-      </w:r>
-      <w:r>
-        <w:rPr>
-          <w:rFonts w:ascii="Times New Roman" w:hAnsi="Times New Roman" w:cs="Times New Roman"/>
-          <w:sz w:val="24"/>
-          <w:szCs w:val="24"/>
-          <w:lang w:val="en"/>
-        </w:rPr>
-        <w:t xml:space="preserve"> adalah benar bilangan bulat non negatif</w:t>
-      </w:r>
+        <w:t xml:space="preserve">n </w:t>
+      </w:r>
+      <w:proofErr w:type="spellStart"/>
+      <w:r>
+        <w:rPr>
+          <w:rFonts w:ascii="Times New Roman" w:hAnsi="Times New Roman" w:cs="Times New Roman"/>
+          <w:b/>
+          <w:bCs/>
+          <w:sz w:val="24"/>
+          <w:szCs w:val="24"/>
+          <w:lang w:val="en"/>
+        </w:rPr>
+        <w:t>adalah</w:t>
+      </w:r>
+      <w:proofErr w:type="spellEnd"/>
+      <w:r>
+        <w:rPr>
+          <w:rFonts w:ascii="Times New Roman" w:hAnsi="Times New Roman" w:cs="Times New Roman"/>
+          <w:b/>
+          <w:bCs/>
+          <w:sz w:val="24"/>
+          <w:szCs w:val="24"/>
+          <w:lang w:val="en"/>
+        </w:rPr>
+        <w:t xml:space="preserve"> </w:t>
+      </w:r>
+      <w:proofErr w:type="spellStart"/>
+      <w:r>
+        <w:rPr>
+          <w:rFonts w:ascii="Times New Roman" w:hAnsi="Times New Roman" w:cs="Times New Roman"/>
+          <w:b/>
+          <w:bCs/>
+          <w:sz w:val="24"/>
+          <w:szCs w:val="24"/>
+          <w:lang w:val="en"/>
+        </w:rPr>
+        <w:t>benar</w:t>
+      </w:r>
+      <w:proofErr w:type="spellEnd"/>
+      <w:r>
+        <w:rPr>
+          <w:rFonts w:ascii="Times New Roman" w:hAnsi="Times New Roman" w:cs="Times New Roman"/>
+          <w:b/>
+          <w:bCs/>
+          <w:sz w:val="24"/>
+          <w:szCs w:val="24"/>
+          <w:lang w:val="en"/>
+        </w:rPr>
+        <w:t xml:space="preserve"> </w:t>
+      </w:r>
+      <w:proofErr w:type="spellStart"/>
+      <w:r>
+        <w:rPr>
+          <w:rFonts w:ascii="Times New Roman" w:hAnsi="Times New Roman" w:cs="Times New Roman"/>
+          <w:b/>
+          <w:bCs/>
+          <w:sz w:val="24"/>
+          <w:szCs w:val="24"/>
+          <w:lang w:val="en"/>
+        </w:rPr>
+        <w:t>bilangan</w:t>
+      </w:r>
+      <w:proofErr w:type="spellEnd"/>
+      <w:r>
+        <w:rPr>
+          <w:rFonts w:ascii="Times New Roman" w:hAnsi="Times New Roman" w:cs="Times New Roman"/>
+          <w:b/>
+          <w:bCs/>
+          <w:sz w:val="24"/>
+          <w:szCs w:val="24"/>
+          <w:lang w:val="en"/>
+        </w:rPr>
+        <w:t xml:space="preserve"> </w:t>
+      </w:r>
+      <w:proofErr w:type="spellStart"/>
+      <w:r>
+        <w:rPr>
+          <w:rFonts w:ascii="Times New Roman" w:hAnsi="Times New Roman" w:cs="Times New Roman"/>
+          <w:b/>
+          <w:bCs/>
+          <w:sz w:val="24"/>
+          <w:szCs w:val="24"/>
+          <w:lang w:val="en"/>
+        </w:rPr>
+        <w:t>bulat</w:t>
+      </w:r>
+      <w:proofErr w:type="spellEnd"/>
+      <w:r>
+        <w:rPr>
+          <w:rFonts w:ascii="Times New Roman" w:hAnsi="Times New Roman" w:cs="Times New Roman"/>
+          <w:b/>
+          <w:bCs/>
+          <w:sz w:val="24"/>
+          <w:szCs w:val="24"/>
+          <w:lang w:val="en"/>
+        </w:rPr>
+        <w:t xml:space="preserve"> non </w:t>
+      </w:r>
+      <w:proofErr w:type="spellStart"/>
+      <w:r>
+        <w:rPr>
+          <w:rFonts w:ascii="Times New Roman" w:hAnsi="Times New Roman" w:cs="Times New Roman"/>
+          <w:b/>
+          <w:bCs/>
+          <w:sz w:val="24"/>
+          <w:szCs w:val="24"/>
+          <w:lang w:val="en"/>
+        </w:rPr>
+        <w:t>negatif</w:t>
+      </w:r>
+      <w:proofErr w:type="spellEnd"/>
     </w:p>
     <w:sectPr>
       <w:pgSz w:w="11906" w:h="16838"/>
@@ -1382,6 +1926,24 @@
       <w:contextualSpacing/>
     </w:pPr>
   </w:style>
+  <w:style w:type="table" w:styleId="TableGrid">
+    <w:name w:val="Table Grid"/>
+    <w:basedOn w:val="TableNormal"/>
+    <w:rsid w:val="001A564F"/>
+    <w:pPr>
+      <w:spacing w:after="0" w:line="240" w:lineRule="auto"/>
+    </w:pPr>
+    <w:tblPr>
+      <w:tblBorders>
+        <w:top w:val="single" w:sz="4" w:space="0" w:color="auto"/>
+        <w:left w:val="single" w:sz="4" w:space="0" w:color="auto"/>
+        <w:bottom w:val="single" w:sz="4" w:space="0" w:color="auto"/>
+        <w:right w:val="single" w:sz="4" w:space="0" w:color="auto"/>
+        <w:insideH w:val="single" w:sz="4" w:space="0" w:color="auto"/>
+        <w:insideV w:val="single" w:sz="4" w:space="0" w:color="auto"/>
+      </w:tblBorders>
+    </w:tblPr>
+  </w:style>
 </w:styles>
 </file>
 

</xml_diff>